<commit_message>
backup restore et sécurité
</commit_message>
<xml_diff>
--- a/1 - Bases de données/2 - MongoDB/2 - Exercices/sécurité et backup.docx
+++ b/1 - Bases de données/2 - MongoDB/2 - Exercices/sécurité et backup.docx
@@ -3,44 +3,19 @@
 <w:document xmlns:wpc="http://schemas.microsoft.com/office/word/2010/wordprocessingCanvas" xmlns:cx="http://schemas.microsoft.com/office/drawing/2014/chartex" xmlns:cx1="http://schemas.microsoft.com/office/drawing/2015/9/8/chartex" xmlns:cx2="http://schemas.microsoft.com/office/drawing/2015/10/21/chartex" xmlns:cx3="http://schemas.microsoft.com/office/drawing/2016/5/9/chartex" xmlns:cx4="http://schemas.microsoft.com/office/drawing/2016/5/10/chartex" xmlns:cx5="http://schemas.microsoft.com/office/drawing/2016/5/11/chartex" xmlns:cx6="http://schemas.microsoft.com/office/drawing/2016/5/12/chartex" xmlns:cx7="http://schemas.microsoft.com/office/drawing/2016/5/13/chartex" xmlns:cx8="http://schemas.microsoft.com/office/drawing/2016/5/14/chartex" xmlns:mc="http://schemas.openxmlformats.org/markup-compatibility/2006" xmlns:aink="http://schemas.microsoft.com/office/drawing/2016/ink" xmlns:am3d="http://schemas.microsoft.com/office/drawing/2017/model3d" xmlns:o="urn:schemas-microsoft-com:office:office" xmlns:r="http://schemas.openxmlformats.org/officeDocument/2006/relationships" xmlns:m="http://schemas.openxmlformats.org/officeDocument/2006/math" xmlns:v="urn:schemas-microsoft-com:vml" xmlns:wp14="http://schemas.microsoft.com/office/word/2010/wordprocessingDrawing" xmlns:wp="http://schemas.openxmlformats.org/drawingml/2006/wordprocessingDrawing" xmlns:w10="urn:schemas-microsoft-com:office:word" xmlns:w="http://schemas.openxmlformats.org/wordprocessingml/2006/main" xmlns:w14="http://schemas.microsoft.com/office/word/2010/wordml" xmlns:w15="http://schemas.microsoft.com/office/word/2012/wordml" xmlns:w16cex="http://schemas.microsoft.com/office/word/2018/wordml/cex" xmlns:w16cid="http://schemas.microsoft.com/office/word/2016/wordml/cid" xmlns:w16="http://schemas.microsoft.com/office/word/2018/wordml" xmlns:w16sdtdh="http://schemas.microsoft.com/office/word/2020/wordml/sdtdatahash" xmlns:w16se="http://schemas.microsoft.com/office/word/2015/wordml/symex" xmlns:wpg="http://schemas.microsoft.com/office/word/2010/wordprocessingGroup" xmlns:wpi="http://schemas.microsoft.com/office/word/2010/wordprocessingInk" xmlns:wne="http://schemas.microsoft.com/office/word/2006/wordml" xmlns:wps="http://schemas.microsoft.com/office/word/2010/wordprocessingShape" mc:Ignorable="w14 w15 w16se w16cid w16 w16cex w16sdtdh wp14">
   <w:body>
     <w:p>
-      <w:proofErr w:type="gramStart"/>
-      <w:r>
-        <w:t>Réalisez les</w:t>
-      </w:r>
-      <w:proofErr w:type="gramEnd"/>
-      <w:r>
-        <w:t xml:space="preserve"> taches suivantes sous </w:t>
-      </w:r>
-      <w:proofErr w:type="spellStart"/>
-      <w:r>
-        <w:t>mongodb</w:t>
-      </w:r>
-      <w:proofErr w:type="spellEnd"/>
-      <w:r>
-        <w:t xml:space="preserve"> : </w:t>
-      </w:r>
-      <w:r>
-        <w:br/>
-      </w:r>
-      <w:r>
-        <w:br/>
-        <w:t xml:space="preserve">1 – activer l’authentification dans le fichier de configuration </w:t>
-      </w:r>
-      <w:proofErr w:type="spellStart"/>
-      <w:r>
-        <w:t>mongodb</w:t>
-      </w:r>
-      <w:proofErr w:type="spellEnd"/>
-      <w:r>
-        <w:br/>
-      </w:r>
-      <w:proofErr w:type="spellStart"/>
-      <w:r>
-        <w:t>chechez</w:t>
-      </w:r>
-      <w:proofErr w:type="spellEnd"/>
-      <w:r>
-        <w:t xml:space="preserve"> le fichier </w:t>
+      <w:r>
+        <w:t xml:space="preserve">Réalisez les taches suivantes sous mongodb : </w:t>
+      </w:r>
+      <w:r>
+        <w:br/>
+      </w:r>
+      <w:r>
+        <w:br/>
+        <w:t>1 – activer l’authentification dans le fichier de configuration mongodb</w:t>
+      </w:r>
+      <w:r>
+        <w:br/>
+        <w:t xml:space="preserve">chechez le fichier </w:t>
       </w:r>
     </w:p>
     <w:p>
@@ -60,33 +35,15 @@
         <w:rPr>
           <w:lang w:val="en-ZA"/>
         </w:rPr>
-        <w:t>C:\Program Files\MongoDB\Server\7.0\bin\</w:t>
-      </w:r>
-      <w:proofErr w:type="spellStart"/>
-      <w:r>
-        <w:rPr>
-          <w:lang w:val="en-ZA"/>
-        </w:rPr>
-        <w:t>mongod.cfg</w:t>
-      </w:r>
-      <w:proofErr w:type="spellEnd"/>
+        <w:t>C:\Program Files\MongoDB\Server\7.0\bin\mongod.cfg</w:t>
+      </w:r>
     </w:p>
     <w:p>
       <w:pPr>
         <w:shd w:val="clear" w:color="auto" w:fill="000000" w:themeFill="text1"/>
       </w:pPr>
-      <w:proofErr w:type="spellStart"/>
-      <w:proofErr w:type="gramStart"/>
-      <w:r>
-        <w:t>security</w:t>
-      </w:r>
-      <w:proofErr w:type="spellEnd"/>
-      <w:r>
-        <w:t>:</w:t>
-      </w:r>
-      <w:proofErr w:type="gramEnd"/>
-      <w:r>
-        <w:t xml:space="preserve"> </w:t>
+      <w:r>
+        <w:t xml:space="preserve">security: </w:t>
       </w:r>
     </w:p>
     <w:p>
@@ -94,26 +51,8 @@
         <w:shd w:val="clear" w:color="auto" w:fill="000000" w:themeFill="text1"/>
         <w:ind w:firstLine="708"/>
       </w:pPr>
-      <w:proofErr w:type="spellStart"/>
-      <w:proofErr w:type="gramStart"/>
-      <w:r>
-        <w:t>authorization</w:t>
-      </w:r>
-      <w:proofErr w:type="spellEnd"/>
-      <w:r>
-        <w:t>:</w:t>
-      </w:r>
-      <w:proofErr w:type="gramEnd"/>
-      <w:r>
-        <w:t xml:space="preserve"> "</w:t>
-      </w:r>
-      <w:proofErr w:type="spellStart"/>
-      <w:r>
-        <w:t>enabled</w:t>
-      </w:r>
-      <w:proofErr w:type="spellEnd"/>
-      <w:r>
-        <w:t>"</w:t>
+      <w:r>
+        <w:t>authorization: "enabled"</w:t>
       </w:r>
     </w:p>
     <w:p>
@@ -125,28 +64,10 @@
       </w:r>
       <w:r>
         <w:br/>
-        <w:t xml:space="preserve">2 – ouvrez votre serveur pour qu’il soit accessible </w:t>
-      </w:r>
-      <w:proofErr w:type="spellStart"/>
-      <w:proofErr w:type="gramStart"/>
-      <w:r>
-        <w:t>a</w:t>
-      </w:r>
-      <w:proofErr w:type="spellEnd"/>
-      <w:proofErr w:type="gramEnd"/>
-      <w:r>
-        <w:t xml:space="preserve"> partir du réseau</w:t>
-      </w:r>
-      <w:r>
-        <w:t xml:space="preserve"> changez 127.0.0.1 par votre adresse </w:t>
-      </w:r>
-      <w:proofErr w:type="spellStart"/>
-      <w:r>
-        <w:t>ip</w:t>
-      </w:r>
-      <w:proofErr w:type="spellEnd"/>
-      <w:r>
-        <w:t xml:space="preserve"> ou par 0.0.0.0 (déconseillé)</w:t>
+        <w:t>2 – ouvrez votre serveur pour qu’il soit accessible a partir du réseau</w:t>
+      </w:r>
+      <w:r>
+        <w:t xml:space="preserve"> changez 127.0.0.1 par votre adresse ip ou par 0.0.0.0 (déconseillé)</w:t>
       </w:r>
     </w:p>
     <w:p>
@@ -160,11 +81,9 @@
       <w:r>
         <w:br/>
       </w:r>
-      <w:proofErr w:type="gramStart"/>
       <w:r>
         <w:t>net:</w:t>
       </w:r>
-      <w:proofErr w:type="gramEnd"/>
     </w:p>
     <w:p>
       <w:pPr>
@@ -172,15 +91,7 @@
         <w:ind w:firstLine="708"/>
       </w:pPr>
       <w:r>
-        <w:t xml:space="preserve">  </w:t>
-      </w:r>
-      <w:proofErr w:type="gramStart"/>
-      <w:r>
-        <w:t>port:</w:t>
-      </w:r>
-      <w:proofErr w:type="gramEnd"/>
-      <w:r>
-        <w:t xml:space="preserve"> 27017</w:t>
+        <w:t>  port: 27017</w:t>
       </w:r>
     </w:p>
     <w:p>
@@ -189,20 +100,7 @@
         <w:ind w:firstLine="708"/>
       </w:pPr>
       <w:r>
-        <w:t xml:space="preserve">  </w:t>
-      </w:r>
-      <w:proofErr w:type="spellStart"/>
-      <w:proofErr w:type="gramStart"/>
-      <w:r>
-        <w:t>bindIp</w:t>
-      </w:r>
-      <w:proofErr w:type="spellEnd"/>
-      <w:r>
-        <w:t>:</w:t>
-      </w:r>
-      <w:proofErr w:type="gramEnd"/>
-      <w:r>
-        <w:t xml:space="preserve"> 127.0.0.1 #,192.168.1.3 #0.0.0.0</w:t>
+        <w:t>  bindIp: 127.0.0.1 #,192.168.1.3 #0.0.0.0</w:t>
       </w:r>
     </w:p>
     <w:p>
@@ -217,45 +115,18 @@
     </w:p>
     <w:p>
       <w:r>
-        <w:t xml:space="preserve">3 – redémarrer le service </w:t>
-      </w:r>
-      <w:proofErr w:type="spellStart"/>
-      <w:r>
-        <w:t>mongodb</w:t>
-      </w:r>
-      <w:proofErr w:type="spellEnd"/>
+        <w:t>3 – redémarrer le service mongodb</w:t>
+      </w:r>
     </w:p>
     <w:p>
       <w:r>
         <w:br/>
       </w:r>
-      <w:proofErr w:type="gramStart"/>
-      <w:r>
-        <w:rPr>
-          <w:shd w:val="clear" w:color="auto" w:fill="000000" w:themeFill="text1"/>
-        </w:rPr>
-        <w:t>allez</w:t>
-      </w:r>
-      <w:proofErr w:type="gramEnd"/>
-      <w:r>
-        <w:rPr>
-          <w:shd w:val="clear" w:color="auto" w:fill="000000" w:themeFill="text1"/>
-        </w:rPr>
-        <w:t xml:space="preserve"> sur services, cherchez </w:t>
-      </w:r>
-      <w:proofErr w:type="spellStart"/>
-      <w:r>
-        <w:rPr>
-          <w:shd w:val="clear" w:color="auto" w:fill="000000" w:themeFill="text1"/>
-        </w:rPr>
-        <w:t>mongodb</w:t>
-      </w:r>
-      <w:proofErr w:type="spellEnd"/>
-      <w:r>
-        <w:rPr>
-          <w:shd w:val="clear" w:color="auto" w:fill="000000" w:themeFill="text1"/>
-        </w:rPr>
-        <w:t xml:space="preserve"> et redémarrez le</w:t>
+      <w:r>
+        <w:rPr>
+          <w:shd w:val="clear" w:color="auto" w:fill="000000" w:themeFill="text1"/>
+        </w:rPr>
+        <w:t>allez sur services, cherchez mongodb et redémarrez le</w:t>
       </w:r>
       <w:r>
         <w:br/>
@@ -263,16 +134,7 @@
     </w:p>
     <w:p>
       <w:r>
-        <w:t xml:space="preserve">4 – créer un </w:t>
-      </w:r>
-      <w:proofErr w:type="spellStart"/>
-      <w:proofErr w:type="gramStart"/>
-      <w:r>
-        <w:t>utilisteur</w:t>
-      </w:r>
-      <w:proofErr w:type="spellEnd"/>
-      <w:r>
-        <w:t xml:space="preserve">  </w:t>
+        <w:t xml:space="preserve">4 – créer un utilisteur  </w:t>
       </w:r>
       <w:r>
         <w:rPr>
@@ -281,7 +143,6 @@
         </w:rPr>
         <w:t>root</w:t>
       </w:r>
-      <w:proofErr w:type="gramEnd"/>
       <w:r>
         <w:t xml:space="preserve"> dans la base de donnée admin avec tous les droits</w:t>
       </w:r>
@@ -290,77 +151,11 @@
       <w:r>
         <w:br/>
       </w:r>
-      <w:proofErr w:type="spellStart"/>
-      <w:proofErr w:type="gramStart"/>
-      <w:r>
-        <w:rPr>
-          <w:shd w:val="clear" w:color="auto" w:fill="000000" w:themeFill="text1"/>
-        </w:rPr>
-        <w:t>db.createUser</w:t>
-      </w:r>
-      <w:proofErr w:type="spellEnd"/>
-      <w:proofErr w:type="gramEnd"/>
-      <w:r>
-        <w:rPr>
-          <w:shd w:val="clear" w:color="auto" w:fill="000000" w:themeFill="text1"/>
-        </w:rPr>
-        <w:t xml:space="preserve">({ user: "root", </w:t>
-      </w:r>
-      <w:proofErr w:type="spellStart"/>
-      <w:r>
-        <w:rPr>
-          <w:shd w:val="clear" w:color="auto" w:fill="000000" w:themeFill="text1"/>
-        </w:rPr>
-        <w:t>pwd</w:t>
-      </w:r>
-      <w:proofErr w:type="spellEnd"/>
-      <w:r>
-        <w:rPr>
-          <w:shd w:val="clear" w:color="auto" w:fill="000000" w:themeFill="text1"/>
-        </w:rPr>
-        <w:t xml:space="preserve">: "123456", </w:t>
-      </w:r>
-      <w:proofErr w:type="spellStart"/>
-      <w:r>
-        <w:rPr>
-          <w:shd w:val="clear" w:color="auto" w:fill="000000" w:themeFill="text1"/>
-        </w:rPr>
-        <w:t>roles</w:t>
-      </w:r>
-      <w:proofErr w:type="spellEnd"/>
-      <w:r>
-        <w:rPr>
-          <w:shd w:val="clear" w:color="auto" w:fill="000000" w:themeFill="text1"/>
-        </w:rPr>
-        <w:t xml:space="preserve">: [ { </w:t>
-      </w:r>
-      <w:proofErr w:type="spellStart"/>
-      <w:r>
-        <w:rPr>
-          <w:shd w:val="clear" w:color="auto" w:fill="000000" w:themeFill="text1"/>
-        </w:rPr>
-        <w:t>role</w:t>
-      </w:r>
-      <w:proofErr w:type="spellEnd"/>
-      <w:r>
-        <w:rPr>
-          <w:shd w:val="clear" w:color="auto" w:fill="000000" w:themeFill="text1"/>
-        </w:rPr>
-        <w:t xml:space="preserve">: "root", </w:t>
-      </w:r>
-      <w:proofErr w:type="spellStart"/>
-      <w:r>
-        <w:rPr>
-          <w:shd w:val="clear" w:color="auto" w:fill="000000" w:themeFill="text1"/>
-        </w:rPr>
-        <w:t>db</w:t>
-      </w:r>
-      <w:proofErr w:type="spellEnd"/>
-      <w:r>
-        <w:rPr>
-          <w:shd w:val="clear" w:color="auto" w:fill="000000" w:themeFill="text1"/>
-        </w:rPr>
-        <w:t>: "admin" } ] });</w:t>
+      <w:r>
+        <w:rPr>
+          <w:shd w:val="clear" w:color="auto" w:fill="000000" w:themeFill="text1"/>
+        </w:rPr>
+        <w:t>db.createUser({ user: "root", pwd: "123456", roles: [ { role: "root", db: "admin" } ] });</w:t>
       </w:r>
       <w:r>
         <w:rPr>
@@ -386,20 +181,7 @@
           <w:shd w:val="clear" w:color="auto" w:fill="000000" w:themeFill="text1"/>
         </w:rPr>
         <w:br/>
-      </w:r>
-      <w:proofErr w:type="spellStart"/>
-      <w:r>
-        <w:rPr>
-          <w:shd w:val="clear" w:color="auto" w:fill="000000" w:themeFill="text1"/>
-        </w:rPr>
-        <w:t>db.dropUser</w:t>
-      </w:r>
-      <w:proofErr w:type="spellEnd"/>
-      <w:r>
-        <w:rPr>
-          <w:shd w:val="clear" w:color="auto" w:fill="000000" w:themeFill="text1"/>
-        </w:rPr>
-        <w:t>(</w:t>
+        <w:t>db.dropUser(</w:t>
       </w:r>
       <w:r>
         <w:rPr>
@@ -419,7 +201,6 @@
       <w:r>
         <w:t xml:space="preserve">5 – créer un utilisateur </w:t>
       </w:r>
-      <w:proofErr w:type="spellStart"/>
       <w:r>
         <w:rPr>
           <w:b/>
@@ -427,184 +208,53 @@
         </w:rPr>
         <w:t>guest</w:t>
       </w:r>
-      <w:proofErr w:type="spellEnd"/>
-      <w:r>
-        <w:t xml:space="preserve"> dans la base de donnée </w:t>
-      </w:r>
-      <w:proofErr w:type="spellStart"/>
-      <w:r>
-        <w:t>movies</w:t>
-      </w:r>
-      <w:proofErr w:type="spellEnd"/>
-      <w:r>
-        <w:t xml:space="preserve"> avec les droits de lecture seuls</w:t>
-      </w:r>
-      <w:r>
-        <w:br/>
-      </w:r>
-      <w:r>
-        <w:br/>
-      </w:r>
-      <w:r>
-        <w:rPr>
-          <w:shd w:val="clear" w:color="auto" w:fill="000000" w:themeFill="text1"/>
-        </w:rPr>
-        <w:t xml:space="preserve">use </w:t>
-      </w:r>
-      <w:proofErr w:type="spellStart"/>
-      <w:r>
-        <w:rPr>
-          <w:shd w:val="clear" w:color="auto" w:fill="000000" w:themeFill="text1"/>
-        </w:rPr>
-        <w:t>movies</w:t>
-      </w:r>
-      <w:proofErr w:type="spellEnd"/>
-      <w:r>
-        <w:rPr>
-          <w:shd w:val="clear" w:color="auto" w:fill="000000" w:themeFill="text1"/>
-        </w:rPr>
-        <w:br/>
-      </w:r>
-      <w:r>
-        <w:rPr>
-          <w:shd w:val="clear" w:color="auto" w:fill="000000" w:themeFill="text1"/>
-        </w:rPr>
-        <w:br/>
-      </w:r>
-      <w:proofErr w:type="spellStart"/>
-      <w:proofErr w:type="gramStart"/>
-      <w:r>
-        <w:rPr>
-          <w:shd w:val="clear" w:color="auto" w:fill="000000" w:themeFill="text1"/>
-        </w:rPr>
-        <w:t>db.createUser</w:t>
-      </w:r>
-      <w:proofErr w:type="spellEnd"/>
-      <w:proofErr w:type="gramEnd"/>
-      <w:r>
-        <w:rPr>
-          <w:shd w:val="clear" w:color="auto" w:fill="000000" w:themeFill="text1"/>
-        </w:rPr>
-        <w:t>({ user: "</w:t>
-      </w:r>
-      <w:proofErr w:type="spellStart"/>
-      <w:r>
-        <w:rPr>
-          <w:shd w:val="clear" w:color="auto" w:fill="000000" w:themeFill="text1"/>
-        </w:rPr>
-        <w:t>guest</w:t>
-      </w:r>
-      <w:proofErr w:type="spellEnd"/>
-      <w:r>
-        <w:rPr>
-          <w:shd w:val="clear" w:color="auto" w:fill="000000" w:themeFill="text1"/>
-        </w:rPr>
-        <w:t xml:space="preserve">", </w:t>
-      </w:r>
-      <w:proofErr w:type="spellStart"/>
-      <w:r>
-        <w:rPr>
-          <w:shd w:val="clear" w:color="auto" w:fill="000000" w:themeFill="text1"/>
-        </w:rPr>
-        <w:t>pwd</w:t>
-      </w:r>
-      <w:proofErr w:type="spellEnd"/>
-      <w:r>
-        <w:rPr>
-          <w:shd w:val="clear" w:color="auto" w:fill="000000" w:themeFill="text1"/>
-        </w:rPr>
-        <w:t xml:space="preserve">: "123456", </w:t>
-      </w:r>
-      <w:proofErr w:type="spellStart"/>
-      <w:r>
-        <w:rPr>
-          <w:shd w:val="clear" w:color="auto" w:fill="000000" w:themeFill="text1"/>
-        </w:rPr>
-        <w:t>roles</w:t>
-      </w:r>
-      <w:proofErr w:type="spellEnd"/>
-      <w:r>
-        <w:rPr>
-          <w:shd w:val="clear" w:color="auto" w:fill="000000" w:themeFill="text1"/>
-        </w:rPr>
-        <w:t xml:space="preserve">: [ { </w:t>
-      </w:r>
-      <w:proofErr w:type="spellStart"/>
-      <w:r>
-        <w:rPr>
-          <w:shd w:val="clear" w:color="auto" w:fill="000000" w:themeFill="text1"/>
-        </w:rPr>
-        <w:t>role</w:t>
-      </w:r>
-      <w:proofErr w:type="spellEnd"/>
-      <w:r>
-        <w:rPr>
-          <w:shd w:val="clear" w:color="auto" w:fill="000000" w:themeFill="text1"/>
-        </w:rPr>
-        <w:t>: "</w:t>
-      </w:r>
-      <w:proofErr w:type="spellStart"/>
+      <w:r>
+        <w:t xml:space="preserve"> dans la base de donnée movies avec les droits de lecture seuls</w:t>
+      </w:r>
+      <w:r>
+        <w:br/>
+      </w:r>
+      <w:r>
+        <w:br/>
+      </w:r>
+      <w:r>
+        <w:rPr>
+          <w:shd w:val="clear" w:color="auto" w:fill="000000" w:themeFill="text1"/>
+        </w:rPr>
+        <w:t>use movies</w:t>
+      </w:r>
+      <w:r>
+        <w:rPr>
+          <w:shd w:val="clear" w:color="auto" w:fill="000000" w:themeFill="text1"/>
+        </w:rPr>
+        <w:br/>
+      </w:r>
+      <w:r>
+        <w:rPr>
+          <w:shd w:val="clear" w:color="auto" w:fill="000000" w:themeFill="text1"/>
+        </w:rPr>
+        <w:br/>
+        <w:t>db.createUser({ user: "guest", pwd: "123456", roles: [ { role: "</w:t>
+      </w:r>
       <w:r>
         <w:rPr>
           <w:shd w:val="clear" w:color="auto" w:fill="000000" w:themeFill="text1"/>
         </w:rPr>
         <w:t>read</w:t>
       </w:r>
-      <w:proofErr w:type="spellEnd"/>
-      <w:r>
-        <w:rPr>
-          <w:shd w:val="clear" w:color="auto" w:fill="000000" w:themeFill="text1"/>
-        </w:rPr>
-        <w:t xml:space="preserve">", </w:t>
-      </w:r>
-      <w:proofErr w:type="spellStart"/>
-      <w:r>
-        <w:rPr>
-          <w:shd w:val="clear" w:color="auto" w:fill="000000" w:themeFill="text1"/>
-        </w:rPr>
-        <w:t>db</w:t>
-      </w:r>
-      <w:proofErr w:type="spellEnd"/>
-      <w:r>
-        <w:rPr>
-          <w:shd w:val="clear" w:color="auto" w:fill="000000" w:themeFill="text1"/>
-        </w:rPr>
-        <w:t>: "</w:t>
-      </w:r>
-      <w:proofErr w:type="spellStart"/>
-      <w:r>
-        <w:rPr>
-          <w:shd w:val="clear" w:color="auto" w:fill="000000" w:themeFill="text1"/>
-        </w:rPr>
-        <w:t>movies</w:t>
-      </w:r>
-      <w:proofErr w:type="spellEnd"/>
-      <w:r>
-        <w:rPr>
-          <w:shd w:val="clear" w:color="auto" w:fill="000000" w:themeFill="text1"/>
-        </w:rPr>
-        <w:t>" } ] });</w:t>
-      </w:r>
-      <w:r>
-        <w:br/>
-      </w:r>
-      <w:r>
-        <w:br/>
-        <w:t xml:space="preserve">6 – </w:t>
-      </w:r>
-      <w:proofErr w:type="spellStart"/>
-      <w:r>
-        <w:t>connectez vous</w:t>
-      </w:r>
-      <w:proofErr w:type="spellEnd"/>
-      <w:r>
-        <w:t xml:space="preserve"> avec l’utilisateur root et essayer de lire et écrire dans la base de donnée </w:t>
-      </w:r>
-      <w:proofErr w:type="spellStart"/>
-      <w:r>
-        <w:t>movies</w:t>
-      </w:r>
-      <w:proofErr w:type="spellEnd"/>
+      <w:r>
+        <w:rPr>
+          <w:shd w:val="clear" w:color="auto" w:fill="000000" w:themeFill="text1"/>
+        </w:rPr>
+        <w:t>", db: "movies" } ] });</w:t>
+      </w:r>
+      <w:r>
+        <w:br/>
+      </w:r>
+      <w:r>
+        <w:br/>
+        <w:t>6 – connectez vous avec l’utilisateur root et essayer de lire et écrire dans la base de donnée movies</w:t>
+      </w:r>
     </w:p>
     <w:p>
       <w:pPr>
@@ -624,44 +274,34 @@
         <w:rPr>
           <w:lang w:val="en-US"/>
         </w:rPr>
-        <w:t xml:space="preserve">ous </w:t>
-      </w:r>
-      <w:proofErr w:type="spellStart"/>
-      <w:r>
-        <w:rPr>
-          <w:lang w:val="en-US"/>
-        </w:rPr>
-        <w:t>linux</w:t>
-      </w:r>
-      <w:proofErr w:type="spellEnd"/>
-      <w:r>
-        <w:rPr>
-          <w:lang w:val="en-US"/>
-        </w:rPr>
-        <w:br/>
-      </w:r>
-      <w:r>
-        <w:rPr>
-          <w:shd w:val="clear" w:color="auto" w:fill="000000" w:themeFill="text1"/>
-          <w:lang w:val="en-US"/>
-        </w:rPr>
-        <w:t>mongo -u "root" -p "123456" --</w:t>
-      </w:r>
-      <w:proofErr w:type="spellStart"/>
-      <w:r>
-        <w:rPr>
-          <w:shd w:val="clear" w:color="auto" w:fill="000000" w:themeFill="text1"/>
-          <w:lang w:val="en-US"/>
-        </w:rPr>
-        <w:t>authenticationDatabase</w:t>
-      </w:r>
-      <w:proofErr w:type="spellEnd"/>
-      <w:r>
-        <w:rPr>
-          <w:shd w:val="clear" w:color="auto" w:fill="000000" w:themeFill="text1"/>
-          <w:lang w:val="en-US"/>
-        </w:rPr>
-        <w:t xml:space="preserve"> "admin"</w:t>
+        <w:t>ous linux</w:t>
+      </w:r>
+      <w:r>
+        <w:rPr>
+          <w:lang w:val="en-US"/>
+        </w:rPr>
+        <w:br/>
+      </w:r>
+      <w:r>
+        <w:rPr>
+          <w:shd w:val="clear" w:color="auto" w:fill="000000" w:themeFill="text1"/>
+          <w:lang w:val="en-US"/>
+        </w:rPr>
+        <w:t>mongo</w:t>
+      </w:r>
+      <w:r>
+        <w:rPr>
+          <w:shd w:val="clear" w:color="auto" w:fill="000000" w:themeFill="text1"/>
+          <w:lang w:val="en-US"/>
+        </w:rPr>
+        <w:t>sh</w:t>
+      </w:r>
+      <w:r>
+        <w:rPr>
+          <w:shd w:val="clear" w:color="auto" w:fill="000000" w:themeFill="text1"/>
+          <w:lang w:val="en-US"/>
+        </w:rPr>
+        <w:t xml:space="preserve"> -u "root" -p "123456" --authenticationDatabase "admin"</w:t>
       </w:r>
       <w:r>
         <w:rPr>
@@ -754,125 +394,26 @@
           <w:lang w:val="en-US"/>
         </w:rPr>
         <w:br/>
-      </w:r>
-      <w:proofErr w:type="spellStart"/>
-      <w:proofErr w:type="gramStart"/>
-      <w:r>
-        <w:rPr>
-          <w:shd w:val="clear" w:color="auto" w:fill="000000" w:themeFill="text1"/>
-          <w:lang w:val="en-US"/>
-        </w:rPr>
-        <w:t>db.movies</w:t>
-      </w:r>
-      <w:proofErr w:type="gramEnd"/>
-      <w:r>
-        <w:rPr>
-          <w:shd w:val="clear" w:color="auto" w:fill="000000" w:themeFill="text1"/>
-          <w:lang w:val="en-US"/>
-        </w:rPr>
-        <w:t>.find</w:t>
-      </w:r>
-      <w:proofErr w:type="spellEnd"/>
-      <w:r>
-        <w:rPr>
-          <w:shd w:val="clear" w:color="auto" w:fill="000000" w:themeFill="text1"/>
-          <w:lang w:val="en-US"/>
-        </w:rPr>
-        <w:t>()</w:t>
-      </w:r>
-      <w:r>
-        <w:rPr>
-          <w:shd w:val="clear" w:color="auto" w:fill="000000" w:themeFill="text1"/>
-          <w:lang w:val="en-US"/>
-        </w:rPr>
-        <w:br/>
-      </w:r>
-      <w:proofErr w:type="spellStart"/>
-      <w:r>
-        <w:rPr>
-          <w:shd w:val="clear" w:color="auto" w:fill="000000" w:themeFill="text1"/>
-          <w:lang w:val="en-US"/>
-        </w:rPr>
-        <w:t>db.movies.insertOne</w:t>
-      </w:r>
-      <w:proofErr w:type="spellEnd"/>
-      <w:r>
-        <w:rPr>
-          <w:shd w:val="clear" w:color="auto" w:fill="000000" w:themeFill="text1"/>
-          <w:lang w:val="en-US"/>
-        </w:rPr>
-        <w:t>({ title: "Example Movie", year: 2024 })</w:t>
+        <w:t>db.movies.find()</w:t>
+      </w:r>
+      <w:r>
+        <w:rPr>
+          <w:shd w:val="clear" w:color="auto" w:fill="000000" w:themeFill="text1"/>
+          <w:lang w:val="en-US"/>
+        </w:rPr>
+        <w:br/>
+        <w:t>db.movies.insertOne({ title: "Example Movie", year: 2024 })</w:t>
       </w:r>
     </w:p>
     <w:p>
       <w:r>
-        <w:t xml:space="preserve">7 – </w:t>
-      </w:r>
-      <w:proofErr w:type="spellStart"/>
-      <w:r>
-        <w:t>déconnectez vous</w:t>
-      </w:r>
-      <w:proofErr w:type="spellEnd"/>
-      <w:r>
-        <w:t xml:space="preserve"> et </w:t>
-      </w:r>
-      <w:proofErr w:type="spellStart"/>
-      <w:r>
-        <w:t>connectez vous</w:t>
-      </w:r>
-      <w:proofErr w:type="spellEnd"/>
-      <w:r>
-        <w:t xml:space="preserve"> avec l’utilisateur </w:t>
-      </w:r>
-      <w:proofErr w:type="spellStart"/>
-      <w:r>
-        <w:t>guest</w:t>
-      </w:r>
-      <w:proofErr w:type="spellEnd"/>
-      <w:r>
-        <w:t>, essayez de lire et d’</w:t>
-      </w:r>
-      <w:proofErr w:type="spellStart"/>
-      <w:r>
-        <w:t>ecrire</w:t>
-      </w:r>
-      <w:proofErr w:type="spellEnd"/>
-      <w:r>
-        <w:t xml:space="preserve"> dans la </w:t>
+        <w:t xml:space="preserve">7 – déconnectez vous et connectez vous avec l’utilisateur guest, essayez de lire et d’ecrire dans la </w:t>
       </w:r>
     </w:p>
     <w:p>
-      <w:proofErr w:type="gramStart"/>
-      <w:r>
-        <w:t>base</w:t>
-      </w:r>
-      <w:proofErr w:type="gramEnd"/>
-      <w:r>
-        <w:t xml:space="preserve"> de données </w:t>
-      </w:r>
-      <w:proofErr w:type="spellStart"/>
-      <w:r>
-        <w:t>movies</w:t>
-      </w:r>
-      <w:proofErr w:type="spellEnd"/>
-      <w:r>
-        <w:t xml:space="preserve">. Essayez par la suite de lire </w:t>
-      </w:r>
-      <w:proofErr w:type="spellStart"/>
-      <w:proofErr w:type="gramStart"/>
-      <w:r>
-        <w:t>a</w:t>
-      </w:r>
-      <w:proofErr w:type="spellEnd"/>
-      <w:proofErr w:type="gramEnd"/>
-      <w:r>
-        <w:t xml:space="preserve"> partir de la base de données </w:t>
-      </w:r>
-      <w:proofErr w:type="spellStart"/>
-      <w:r>
-        <w:t>dblp</w:t>
-      </w:r>
-      <w:proofErr w:type="spellEnd"/>
+      <w:r>
+        <w:t>base de données movies. Essayez par la suite de lire a partir de la base de données dblp</w:t>
+      </w:r>
     </w:p>
     <w:p>
       <w:pPr>
@@ -914,64 +455,32 @@
           <w:lang w:val="en-US"/>
         </w:rPr>
         <w:br/>
-      </w:r>
-      <w:proofErr w:type="spellStart"/>
-      <w:proofErr w:type="gramStart"/>
-      <w:r>
-        <w:rPr>
-          <w:shd w:val="clear" w:color="auto" w:fill="000000" w:themeFill="text1"/>
-          <w:lang w:val="en-US"/>
-        </w:rPr>
-        <w:t>db.movies</w:t>
-      </w:r>
-      <w:proofErr w:type="gramEnd"/>
-      <w:r>
-        <w:rPr>
-          <w:shd w:val="clear" w:color="auto" w:fill="000000" w:themeFill="text1"/>
-          <w:lang w:val="en-US"/>
-        </w:rPr>
-        <w:t>.find</w:t>
-      </w:r>
-      <w:proofErr w:type="spellEnd"/>
-      <w:r>
-        <w:rPr>
-          <w:shd w:val="clear" w:color="auto" w:fill="000000" w:themeFill="text1"/>
-          <w:lang w:val="en-US"/>
-        </w:rPr>
-        <w:t>()</w:t>
-      </w:r>
-      <w:r>
-        <w:rPr>
-          <w:shd w:val="clear" w:color="auto" w:fill="000000" w:themeFill="text1"/>
-          <w:lang w:val="en-US"/>
-        </w:rPr>
-        <w:br/>
-      </w:r>
-      <w:proofErr w:type="spellStart"/>
-      <w:r>
-        <w:rPr>
-          <w:shd w:val="clear" w:color="auto" w:fill="000000" w:themeFill="text1"/>
-          <w:lang w:val="en-US"/>
-        </w:rPr>
-        <w:t>db.movies.insertOne</w:t>
-      </w:r>
-      <w:proofErr w:type="spellEnd"/>
-      <w:r>
-        <w:rPr>
-          <w:shd w:val="clear" w:color="auto" w:fill="000000" w:themeFill="text1"/>
-          <w:lang w:val="en-US"/>
-        </w:rPr>
-        <w:t>({ title: "Example Movie", year: 2024 })</w:t>
-      </w:r>
-      <w:r>
-        <w:rPr>
-          <w:shd w:val="clear" w:color="auto" w:fill="000000" w:themeFill="text1"/>
-          <w:lang w:val="en-US"/>
-        </w:rPr>
-        <w:br/>
-        <w:t xml:space="preserve">use </w:t>
-      </w:r>
-      <w:proofErr w:type="spellStart"/>
+        <w:t>db.movies.find()</w:t>
+      </w:r>
+      <w:r>
+        <w:rPr>
+          <w:shd w:val="clear" w:color="auto" w:fill="000000" w:themeFill="text1"/>
+          <w:lang w:val="en-US"/>
+        </w:rPr>
+        <w:br/>
+        <w:t>db.movies.insertOne({ title: "Example Movie", year: 2024 })</w:t>
+      </w:r>
+      <w:r>
+        <w:rPr>
+          <w:shd w:val="clear" w:color="auto" w:fill="000000" w:themeFill="text1"/>
+          <w:lang w:val="en-US"/>
+        </w:rPr>
+        <w:br/>
+        <w:t xml:space="preserve">use dblp </w:t>
+      </w:r>
+      <w:r>
+        <w:rPr>
+          <w:shd w:val="clear" w:color="auto" w:fill="000000" w:themeFill="text1"/>
+          <w:lang w:val="en-US"/>
+        </w:rPr>
+        <w:br/>
+        <w:t>db.</w:t>
+      </w:r>
       <w:r>
         <w:rPr>
           <w:shd w:val="clear" w:color="auto" w:fill="000000" w:themeFill="text1"/>
@@ -979,50 +488,12 @@
         </w:rPr>
         <w:t>dblp</w:t>
       </w:r>
-      <w:proofErr w:type="spellEnd"/>
-      <w:r>
-        <w:rPr>
-          <w:shd w:val="clear" w:color="auto" w:fill="000000" w:themeFill="text1"/>
-          <w:lang w:val="en-US"/>
-        </w:rPr>
-        <w:t xml:space="preserve"> </w:t>
-      </w:r>
-      <w:r>
-        <w:rPr>
-          <w:shd w:val="clear" w:color="auto" w:fill="000000" w:themeFill="text1"/>
-          <w:lang w:val="en-US"/>
-        </w:rPr>
-        <w:br/>
-      </w:r>
-      <w:proofErr w:type="spellStart"/>
-      <w:r>
-        <w:rPr>
-          <w:shd w:val="clear" w:color="auto" w:fill="000000" w:themeFill="text1"/>
-          <w:lang w:val="en-US"/>
-        </w:rPr>
-        <w:t>db.</w:t>
-      </w:r>
-      <w:r>
-        <w:rPr>
-          <w:shd w:val="clear" w:color="auto" w:fill="000000" w:themeFill="text1"/>
-          <w:lang w:val="en-US"/>
-        </w:rPr>
-        <w:t>dblp</w:t>
-      </w:r>
-      <w:r>
-        <w:rPr>
-          <w:shd w:val="clear" w:color="auto" w:fill="000000" w:themeFill="text1"/>
-          <w:lang w:val="en-US"/>
-        </w:rPr>
-        <w:t>.find</w:t>
-      </w:r>
-      <w:proofErr w:type="spellEnd"/>
-      <w:r>
-        <w:rPr>
-          <w:shd w:val="clear" w:color="auto" w:fill="000000" w:themeFill="text1"/>
-          <w:lang w:val="en-US"/>
-        </w:rPr>
-        <w:t>()</w:t>
+      <w:r>
+        <w:rPr>
+          <w:shd w:val="clear" w:color="auto" w:fill="000000" w:themeFill="text1"/>
+          <w:lang w:val="en-US"/>
+        </w:rPr>
+        <w:t>.find()</w:t>
       </w:r>
     </w:p>
     <w:p>
@@ -1037,71 +508,33 @@
           <w:lang w:val="en-US"/>
         </w:rPr>
         <w:br/>
-        <w:t xml:space="preserve">8 – </w:t>
-      </w:r>
-      <w:proofErr w:type="spellStart"/>
-      <w:r>
-        <w:rPr>
-          <w:lang w:val="en-US"/>
-        </w:rPr>
-        <w:t>sauvegardez</w:t>
-      </w:r>
-      <w:proofErr w:type="spellEnd"/>
-      <w:r>
-        <w:rPr>
-          <w:lang w:val="en-US"/>
-        </w:rPr>
-        <w:t xml:space="preserve"> la base de </w:t>
-      </w:r>
-      <w:proofErr w:type="spellStart"/>
-      <w:r>
-        <w:rPr>
-          <w:lang w:val="en-US"/>
-        </w:rPr>
-        <w:t>données</w:t>
-      </w:r>
-      <w:proofErr w:type="spellEnd"/>
-      <w:r>
-        <w:rPr>
-          <w:lang w:val="en-US"/>
-        </w:rPr>
-        <w:t xml:space="preserve"> movies</w:t>
-      </w:r>
-      <w:r>
-        <w:rPr>
-          <w:lang w:val="en-US"/>
-        </w:rPr>
-        <w:br/>
-      </w:r>
-      <w:r>
-        <w:rPr>
-          <w:lang w:val="en-US"/>
-        </w:rPr>
-        <w:t xml:space="preserve">sans </w:t>
-      </w:r>
-      <w:proofErr w:type="spellStart"/>
-      <w:r>
-        <w:rPr>
-          <w:lang w:val="en-US"/>
-        </w:rPr>
-        <w:t>authentification</w:t>
-      </w:r>
-      <w:proofErr w:type="spellEnd"/>
-      <w:r>
-        <w:rPr>
-          <w:lang w:val="en-US"/>
-        </w:rPr>
-        <w:br/>
-      </w:r>
-      <w:proofErr w:type="spellStart"/>
-      <w:r>
-        <w:rPr>
-          <w:shd w:val="clear" w:color="auto" w:fill="000000" w:themeFill="text1"/>
-          <w:lang w:val="en-US"/>
-        </w:rPr>
-        <w:t>mongodump</w:t>
-      </w:r>
-      <w:proofErr w:type="spellEnd"/>
+        <w:t>8 – sauvegardez la base de données movies</w:t>
+      </w:r>
+      <w:r>
+        <w:rPr>
+          <w:lang w:val="en-US"/>
+        </w:rPr>
+        <w:br/>
+      </w:r>
+      <w:r>
+        <w:rPr>
+          <w:lang w:val="en-US"/>
+        </w:rPr>
+        <w:t>sans authentification</w:t>
+      </w:r>
+      <w:r>
+        <w:rPr>
+          <w:lang w:val="en-US"/>
+        </w:rPr>
+        <w:br/>
+      </w:r>
+      <w:r>
+        <w:rPr>
+          <w:shd w:val="clear" w:color="auto" w:fill="000000" w:themeFill="text1"/>
+          <w:lang w:val="en-US"/>
+        </w:rPr>
+        <w:t xml:space="preserve">mongodump </w:t>
+      </w:r>
       <w:r>
         <w:rPr>
           <w:shd w:val="clear" w:color="auto" w:fill="000000" w:themeFill="text1"/>
@@ -1114,24 +547,29 @@
           <w:shd w:val="clear" w:color="auto" w:fill="000000" w:themeFill="text1"/>
           <w:lang w:val="en-US"/>
         </w:rPr>
-        <w:br/>
-      </w:r>
-      <w:r>
-        <w:rPr>
-          <w:shd w:val="clear" w:color="auto" w:fill="000000" w:themeFill="text1"/>
-          <w:lang w:val="en-US"/>
-        </w:rPr>
-        <w:t>--</w:t>
-      </w:r>
-      <w:proofErr w:type="spellStart"/>
-      <w:r>
-        <w:rPr>
-          <w:shd w:val="clear" w:color="auto" w:fill="000000" w:themeFill="text1"/>
-          <w:lang w:val="en-US"/>
-        </w:rPr>
-        <w:t>db</w:t>
-      </w:r>
-      <w:proofErr w:type="spellEnd"/>
+        <w:t xml:space="preserve">--db </w:t>
+      </w:r>
+      <w:r>
+        <w:rPr>
+          <w:shd w:val="clear" w:color="auto" w:fill="000000" w:themeFill="text1"/>
+          <w:lang w:val="en-US"/>
+        </w:rPr>
+        <w:t>dev20</w:t>
+      </w:r>
+      <w:r>
+        <w:rPr>
+          <w:shd w:val="clear" w:color="auto" w:fill="000000" w:themeFill="text1"/>
+          <w:lang w:val="en-US"/>
+        </w:rPr>
+        <w:t>1</w:t>
+      </w:r>
+      <w:r>
+        <w:rPr>
+          <w:shd w:val="clear" w:color="auto" w:fill="000000" w:themeFill="text1"/>
+          <w:lang w:val="en-US"/>
+        </w:rPr>
+        <w:t>_25</w:t>
+      </w:r>
       <w:r>
         <w:rPr>
           <w:shd w:val="clear" w:color="auto" w:fill="000000" w:themeFill="text1"/>
@@ -1144,7 +582,170 @@
           <w:shd w:val="clear" w:color="auto" w:fill="000000" w:themeFill="text1"/>
           <w:lang w:val="en-US"/>
         </w:rPr>
-        <w:t>dev202</w:t>
+        <w:t>--out=</w:t>
+      </w:r>
+      <w:r>
+        <w:rPr>
+          <w:shd w:val="clear" w:color="auto" w:fill="000000" w:themeFill="text1"/>
+          <w:lang w:val="en-US"/>
+        </w:rPr>
+        <w:t xml:space="preserve"> c:\us</w:t>
+      </w:r>
+      <w:r>
+        <w:rPr>
+          <w:shd w:val="clear" w:color="auto" w:fill="000000" w:themeFill="text1"/>
+          <w:lang w:val="en-US"/>
+        </w:rPr>
+        <w:t>e</w:t>
+      </w:r>
+      <w:r>
+        <w:rPr>
+          <w:shd w:val="clear" w:color="auto" w:fill="000000" w:themeFill="text1"/>
+          <w:lang w:val="en-US"/>
+        </w:rPr>
+        <w:t>rs\9571\deskto</w:t>
+      </w:r>
+      <w:r>
+        <w:rPr>
+          <w:shd w:val="clear" w:color="auto" w:fill="000000" w:themeFill="text1"/>
+          <w:lang w:val="en-US"/>
+        </w:rPr>
+        <w:t>p</w:t>
+      </w:r>
+      <w:r>
+        <w:rPr>
+          <w:shd w:val="clear" w:color="auto" w:fill="000000" w:themeFill="text1"/>
+          <w:lang w:val="en-US"/>
+        </w:rPr>
+        <w:br/>
+      </w:r>
+      <w:r>
+        <w:rPr>
+          <w:lang w:val="en-US"/>
+        </w:rPr>
+        <w:br/>
+        <w:t>avec authentification</w:t>
+      </w:r>
+      <w:r>
+        <w:rPr>
+          <w:lang w:val="en-US"/>
+        </w:rPr>
+        <w:br/>
+      </w:r>
+      <w:r>
+        <w:rPr>
+          <w:shd w:val="clear" w:color="auto" w:fill="000000" w:themeFill="text1"/>
+          <w:lang w:val="en-US"/>
+        </w:rPr>
+        <w:t xml:space="preserve">mongodump --authenticationDatabase admin --username root --password 123456 --db </w:t>
+      </w:r>
+      <w:r>
+        <w:rPr>
+          <w:shd w:val="clear" w:color="auto" w:fill="000000" w:themeFill="text1"/>
+          <w:lang w:val="en-US"/>
+        </w:rPr>
+        <w:t>dev202_25</w:t>
+      </w:r>
+      <w:r>
+        <w:rPr>
+          <w:shd w:val="clear" w:color="auto" w:fill="000000" w:themeFill="text1"/>
+          <w:lang w:val="en-US"/>
+        </w:rPr>
+        <w:t xml:space="preserve">  --out=</w:t>
+      </w:r>
+      <w:r>
+        <w:rPr>
+          <w:shd w:val="clear" w:color="auto" w:fill="000000" w:themeFill="text1"/>
+          <w:lang w:val="en-US"/>
+        </w:rPr>
+        <w:t>c</w:t>
+      </w:r>
+      <w:r>
+        <w:rPr>
+          <w:shd w:val="clear" w:color="auto" w:fill="000000" w:themeFill="text1"/>
+          <w:lang w:val="en-US"/>
+        </w:rPr>
+        <w:t>:\</w:t>
+      </w:r>
+      <w:r>
+        <w:rPr>
+          <w:shd w:val="clear" w:color="auto" w:fill="000000" w:themeFill="text1"/>
+          <w:lang w:val="en-US"/>
+        </w:rPr>
+        <w:t>us</w:t>
+      </w:r>
+      <w:r>
+        <w:rPr>
+          <w:shd w:val="clear" w:color="auto" w:fill="000000" w:themeFill="text1"/>
+          <w:lang w:val="en-US"/>
+        </w:rPr>
+        <w:t>e</w:t>
+      </w:r>
+      <w:r>
+        <w:rPr>
+          <w:shd w:val="clear" w:color="auto" w:fill="000000" w:themeFill="text1"/>
+          <w:lang w:val="en-US"/>
+        </w:rPr>
+        <w:t>rs\9571\deskto</w:t>
+      </w:r>
+      <w:r>
+        <w:rPr>
+          <w:shd w:val="clear" w:color="auto" w:fill="000000" w:themeFill="text1"/>
+          <w:lang w:val="en-US"/>
+        </w:rPr>
+        <w:t>p</w:t>
+      </w:r>
+      <w:r>
+        <w:rPr>
+          <w:lang w:val="en-US"/>
+        </w:rPr>
+        <w:br/>
+      </w:r>
+      <w:r>
+        <w:rPr>
+          <w:lang w:val="en-US"/>
+        </w:rPr>
+        <w:br/>
+      </w:r>
+      <w:r>
+        <w:rPr>
+          <w:lang w:val="en-US"/>
+        </w:rPr>
+        <w:t>9 – restaurez la base de données movies</w:t>
+      </w:r>
+      <w:r>
+        <w:rPr>
+          <w:lang w:val="en-US"/>
+        </w:rPr>
+        <w:br/>
+        <w:t>sans authentification</w:t>
+      </w:r>
+      <w:r>
+        <w:rPr>
+          <w:lang w:val="en-US"/>
+        </w:rPr>
+        <w:br/>
+      </w:r>
+      <w:r>
+        <w:rPr>
+          <w:shd w:val="clear" w:color="auto" w:fill="000000" w:themeFill="text1"/>
+          <w:lang w:val="en-US"/>
+        </w:rPr>
+        <w:t xml:space="preserve">mongorestore --db </w:t>
+      </w:r>
+      <w:r>
+        <w:rPr>
+          <w:shd w:val="clear" w:color="auto" w:fill="000000" w:themeFill="text1"/>
+          <w:lang w:val="en-US"/>
+        </w:rPr>
+        <w:t>dev20</w:t>
+      </w:r>
+      <w:r>
+        <w:rPr>
+          <w:shd w:val="clear" w:color="auto" w:fill="000000" w:themeFill="text1"/>
+          <w:lang w:val="en-US"/>
+        </w:rPr>
+        <w:t>1</w:t>
       </w:r>
       <w:r>
         <w:rPr>
@@ -1158,14 +759,14 @@
           <w:shd w:val="clear" w:color="auto" w:fill="000000" w:themeFill="text1"/>
           <w:lang w:val="en-US"/>
         </w:rPr>
-        <w:t>--out=</w:t>
-      </w:r>
-      <w:r>
-        <w:rPr>
-          <w:shd w:val="clear" w:color="auto" w:fill="000000" w:themeFill="text1"/>
-          <w:lang w:val="en-US"/>
-        </w:rPr>
-        <w:t xml:space="preserve"> c:\us</w:t>
+        <w:t xml:space="preserve"> --drop </w:t>
+      </w:r>
+      <w:r>
+        <w:rPr>
+          <w:shd w:val="clear" w:color="auto" w:fill="000000" w:themeFill="text1"/>
+          <w:lang w:val="en-US"/>
+        </w:rPr>
+        <w:t>c:\us</w:t>
       </w:r>
       <w:r>
         <w:rPr>
@@ -1186,118 +787,91 @@
           <w:shd w:val="clear" w:color="auto" w:fill="000000" w:themeFill="text1"/>
           <w:lang w:val="en-US"/>
         </w:rPr>
-        <w:t>p</w:t>
-      </w:r>
-      <w:r>
-        <w:rPr>
-          <w:shd w:val="clear" w:color="auto" w:fill="000000" w:themeFill="text1"/>
-          <w:lang w:val="en-US"/>
-        </w:rPr>
-        <w:br/>
-      </w:r>
-      <w:r>
-        <w:rPr>
-          <w:lang w:val="en-US"/>
-        </w:rPr>
-        <w:br/>
-        <w:t xml:space="preserve">avec </w:t>
-      </w:r>
-      <w:proofErr w:type="spellStart"/>
-      <w:r>
-        <w:rPr>
-          <w:lang w:val="en-US"/>
-        </w:rPr>
-        <w:t>authentification</w:t>
-      </w:r>
-      <w:proofErr w:type="spellEnd"/>
-      <w:r>
-        <w:rPr>
-          <w:lang w:val="en-US"/>
-        </w:rPr>
-        <w:br/>
-      </w:r>
-      <w:proofErr w:type="spellStart"/>
-      <w:r>
-        <w:rPr>
-          <w:shd w:val="clear" w:color="auto" w:fill="000000" w:themeFill="text1"/>
-          <w:lang w:val="en-US"/>
-        </w:rPr>
-        <w:t>mongodump</w:t>
-      </w:r>
-      <w:proofErr w:type="spellEnd"/>
-      <w:r>
-        <w:rPr>
-          <w:shd w:val="clear" w:color="auto" w:fill="000000" w:themeFill="text1"/>
-          <w:lang w:val="en-US"/>
-        </w:rPr>
-        <w:t xml:space="preserve"> --</w:t>
-      </w:r>
-      <w:proofErr w:type="spellStart"/>
-      <w:r>
-        <w:rPr>
-          <w:shd w:val="clear" w:color="auto" w:fill="000000" w:themeFill="text1"/>
-          <w:lang w:val="en-US"/>
-        </w:rPr>
-        <w:t>authenticationDatabase</w:t>
-      </w:r>
-      <w:proofErr w:type="spellEnd"/>
-      <w:r>
-        <w:rPr>
-          <w:shd w:val="clear" w:color="auto" w:fill="000000" w:themeFill="text1"/>
-          <w:lang w:val="en-US"/>
-        </w:rPr>
-        <w:t xml:space="preserve"> admin --username root --password 123456 --</w:t>
-      </w:r>
-      <w:proofErr w:type="spellStart"/>
-      <w:r>
-        <w:rPr>
-          <w:shd w:val="clear" w:color="auto" w:fill="000000" w:themeFill="text1"/>
-          <w:lang w:val="en-US"/>
-        </w:rPr>
-        <w:t>db</w:t>
-      </w:r>
-      <w:proofErr w:type="spellEnd"/>
-      <w:r>
-        <w:rPr>
-          <w:shd w:val="clear" w:color="auto" w:fill="000000" w:themeFill="text1"/>
-          <w:lang w:val="en-US"/>
-        </w:rPr>
-        <w:t xml:space="preserve"> </w:t>
-      </w:r>
-      <w:r>
-        <w:rPr>
-          <w:shd w:val="clear" w:color="auto" w:fill="000000" w:themeFill="text1"/>
-          <w:lang w:val="en-US"/>
-        </w:rPr>
-        <w:t>dev202_25</w:t>
-      </w:r>
-      <w:r>
-        <w:rPr>
-          <w:shd w:val="clear" w:color="auto" w:fill="000000" w:themeFill="text1"/>
-          <w:lang w:val="en-US"/>
-        </w:rPr>
-        <w:t xml:space="preserve">  --out=</w:t>
-      </w:r>
-      <w:r>
-        <w:rPr>
-          <w:shd w:val="clear" w:color="auto" w:fill="000000" w:themeFill="text1"/>
-          <w:lang w:val="en-US"/>
-        </w:rPr>
-        <w:t>c</w:t>
-      </w:r>
-      <w:r>
-        <w:rPr>
-          <w:shd w:val="clear" w:color="auto" w:fill="000000" w:themeFill="text1"/>
-          <w:lang w:val="en-US"/>
-        </w:rPr>
-        <w:t>:\</w:t>
-      </w:r>
-      <w:r>
-        <w:rPr>
-          <w:shd w:val="clear" w:color="auto" w:fill="000000" w:themeFill="text1"/>
-          <w:lang w:val="en-US"/>
-        </w:rPr>
-        <w:t>us</w:t>
+        <w:t>p\dev20</w:t>
+      </w:r>
+      <w:r>
+        <w:rPr>
+          <w:shd w:val="clear" w:color="auto" w:fill="000000" w:themeFill="text1"/>
+          <w:lang w:val="en-US"/>
+        </w:rPr>
+        <w:t>1</w:t>
+      </w:r>
+      <w:r>
+        <w:rPr>
+          <w:shd w:val="clear" w:color="auto" w:fill="000000" w:themeFill="text1"/>
+          <w:lang w:val="en-US"/>
+        </w:rPr>
+        <w:t>_25</w:t>
+      </w:r>
+      <w:r>
+        <w:rPr>
+          <w:shd w:val="clear" w:color="auto" w:fill="000000" w:themeFill="text1"/>
+          <w:lang w:val="en-US"/>
+        </w:rPr>
+        <w:br/>
+      </w:r>
+      <w:r>
+        <w:rPr>
+          <w:shd w:val="clear" w:color="auto" w:fill="000000" w:themeFill="text1"/>
+          <w:lang w:val="en-US"/>
+        </w:rPr>
+        <w:br/>
+      </w:r>
+      <w:r>
+        <w:rPr>
+          <w:lang w:val="en-US"/>
+        </w:rPr>
+        <w:t>avec authentification</w:t>
+      </w:r>
+      <w:r>
+        <w:rPr>
+          <w:shd w:val="clear" w:color="auto" w:fill="000000" w:themeFill="text1"/>
+          <w:lang w:val="en-US"/>
+        </w:rPr>
+        <w:br/>
+        <w:t xml:space="preserve">mongorestore --authenticationDatabase admin --username root --password 123456 --db </w:t>
+      </w:r>
+      <w:r>
+        <w:rPr>
+          <w:shd w:val="clear" w:color="auto" w:fill="000000" w:themeFill="text1"/>
+          <w:lang w:val="en-US"/>
+        </w:rPr>
+        <w:t>dev20</w:t>
+      </w:r>
+      <w:r>
+        <w:rPr>
+          <w:shd w:val="clear" w:color="auto" w:fill="000000" w:themeFill="text1"/>
+          <w:lang w:val="en-US"/>
+        </w:rPr>
+        <w:t>1</w:t>
+      </w:r>
+      <w:r>
+        <w:rPr>
+          <w:shd w:val="clear" w:color="auto" w:fill="000000" w:themeFill="text1"/>
+          <w:lang w:val="en-US"/>
+        </w:rPr>
+        <w:t>_2</w:t>
+      </w:r>
+      <w:r>
+        <w:rPr>
+          <w:shd w:val="clear" w:color="auto" w:fill="000000" w:themeFill="text1"/>
+          <w:lang w:val="en-US"/>
+        </w:rPr>
+        <w:t>5</w:t>
+      </w:r>
+      <w:r>
+        <w:rPr>
+          <w:shd w:val="clear" w:color="auto" w:fill="000000" w:themeFill="text1"/>
+          <w:lang w:val="en-US"/>
+        </w:rPr>
+        <w:t xml:space="preserve">  --drop </w:t>
+      </w:r>
+      <w:r>
+        <w:rPr>
+          <w:shd w:val="clear" w:color="auto" w:fill="000000" w:themeFill="text1"/>
+          <w:lang w:val="en-US"/>
+        </w:rPr>
+        <w:t>c:\us</w:t>
       </w:r>
       <w:r>
         <w:rPr>
@@ -1318,280 +892,21 @@
           <w:shd w:val="clear" w:color="auto" w:fill="000000" w:themeFill="text1"/>
           <w:lang w:val="en-US"/>
         </w:rPr>
-        <w:t>p</w:t>
-      </w:r>
-      <w:r>
-        <w:rPr>
-          <w:lang w:val="en-US"/>
-        </w:rPr>
-        <w:br/>
-      </w:r>
-      <w:r>
-        <w:rPr>
-          <w:lang w:val="en-US"/>
-        </w:rPr>
-        <w:br/>
-      </w:r>
-      <w:r>
-        <w:rPr>
-          <w:lang w:val="en-US"/>
-        </w:rPr>
-        <w:t xml:space="preserve">9 – </w:t>
-      </w:r>
-      <w:proofErr w:type="spellStart"/>
-      <w:r>
-        <w:rPr>
-          <w:lang w:val="en-US"/>
-        </w:rPr>
-        <w:t>restaurez</w:t>
-      </w:r>
-      <w:proofErr w:type="spellEnd"/>
-      <w:r>
-        <w:rPr>
-          <w:lang w:val="en-US"/>
-        </w:rPr>
-        <w:t xml:space="preserve"> la base de </w:t>
-      </w:r>
-      <w:proofErr w:type="spellStart"/>
-      <w:r>
-        <w:rPr>
-          <w:lang w:val="en-US"/>
-        </w:rPr>
-        <w:t>données</w:t>
-      </w:r>
-      <w:proofErr w:type="spellEnd"/>
-      <w:r>
-        <w:rPr>
-          <w:lang w:val="en-US"/>
-        </w:rPr>
-        <w:t xml:space="preserve"> movies</w:t>
-      </w:r>
-      <w:r>
-        <w:rPr>
-          <w:lang w:val="en-US"/>
-        </w:rPr>
-        <w:br/>
-        <w:t xml:space="preserve">sans </w:t>
-      </w:r>
-      <w:proofErr w:type="spellStart"/>
-      <w:r>
-        <w:rPr>
-          <w:lang w:val="en-US"/>
-        </w:rPr>
-        <w:t>authentification</w:t>
-      </w:r>
-      <w:proofErr w:type="spellEnd"/>
-      <w:r>
-        <w:rPr>
-          <w:lang w:val="en-US"/>
-        </w:rPr>
-        <w:br/>
-      </w:r>
-      <w:proofErr w:type="spellStart"/>
-      <w:r>
-        <w:rPr>
-          <w:shd w:val="clear" w:color="auto" w:fill="000000" w:themeFill="text1"/>
-          <w:lang w:val="en-US"/>
-        </w:rPr>
-        <w:t>mongorestore</w:t>
-      </w:r>
-      <w:proofErr w:type="spellEnd"/>
-      <w:r>
-        <w:rPr>
-          <w:shd w:val="clear" w:color="auto" w:fill="000000" w:themeFill="text1"/>
-          <w:lang w:val="en-US"/>
-        </w:rPr>
-        <w:t xml:space="preserve"> --</w:t>
-      </w:r>
-      <w:proofErr w:type="spellStart"/>
-      <w:r>
-        <w:rPr>
-          <w:shd w:val="clear" w:color="auto" w:fill="000000" w:themeFill="text1"/>
-          <w:lang w:val="en-US"/>
-        </w:rPr>
-        <w:t>db</w:t>
-      </w:r>
-      <w:proofErr w:type="spellEnd"/>
-      <w:r>
-        <w:rPr>
-          <w:shd w:val="clear" w:color="auto" w:fill="000000" w:themeFill="text1"/>
-          <w:lang w:val="en-US"/>
-        </w:rPr>
-        <w:t xml:space="preserve"> </w:t>
-      </w:r>
-      <w:r>
-        <w:rPr>
-          <w:shd w:val="clear" w:color="auto" w:fill="000000" w:themeFill="text1"/>
-          <w:lang w:val="en-US"/>
-        </w:rPr>
-        <w:t>dev202_25</w:t>
-      </w:r>
-      <w:r>
-        <w:rPr>
-          <w:shd w:val="clear" w:color="auto" w:fill="000000" w:themeFill="text1"/>
-          <w:lang w:val="en-US"/>
-        </w:rPr>
-        <w:t xml:space="preserve"> --drop </w:t>
-      </w:r>
-      <w:r>
-        <w:rPr>
-          <w:shd w:val="clear" w:color="auto" w:fill="000000" w:themeFill="text1"/>
-          <w:lang w:val="en-US"/>
-        </w:rPr>
-        <w:t>c:\us</w:t>
-      </w:r>
-      <w:r>
-        <w:rPr>
-          <w:shd w:val="clear" w:color="auto" w:fill="000000" w:themeFill="text1"/>
-          <w:lang w:val="en-US"/>
-        </w:rPr>
-        <w:t>e</w:t>
-      </w:r>
-      <w:r>
-        <w:rPr>
-          <w:shd w:val="clear" w:color="auto" w:fill="000000" w:themeFill="text1"/>
-          <w:lang w:val="en-US"/>
-        </w:rPr>
-        <w:t>rs\9571\deskto</w:t>
-      </w:r>
-      <w:r>
-        <w:rPr>
-          <w:shd w:val="clear" w:color="auto" w:fill="000000" w:themeFill="text1"/>
-          <w:lang w:val="en-US"/>
-        </w:rPr>
-        <w:t>p\dev202_25</w:t>
-      </w:r>
-      <w:r>
-        <w:rPr>
-          <w:shd w:val="clear" w:color="auto" w:fill="000000" w:themeFill="text1"/>
-          <w:lang w:val="en-US"/>
-        </w:rPr>
-        <w:br/>
-      </w:r>
-      <w:r>
-        <w:rPr>
-          <w:shd w:val="clear" w:color="auto" w:fill="000000" w:themeFill="text1"/>
-          <w:lang w:val="en-US"/>
-        </w:rPr>
-        <w:br/>
-      </w:r>
-      <w:r>
-        <w:rPr>
-          <w:lang w:val="en-US"/>
-        </w:rPr>
-        <w:t xml:space="preserve">avec </w:t>
-      </w:r>
-      <w:proofErr w:type="spellStart"/>
-      <w:r>
-        <w:rPr>
-          <w:lang w:val="en-US"/>
-        </w:rPr>
-        <w:t>authentification</w:t>
-      </w:r>
-      <w:proofErr w:type="spellEnd"/>
-      <w:r>
-        <w:rPr>
-          <w:shd w:val="clear" w:color="auto" w:fill="000000" w:themeFill="text1"/>
-          <w:lang w:val="en-US"/>
-        </w:rPr>
-        <w:br/>
-      </w:r>
-      <w:proofErr w:type="spellStart"/>
-      <w:r>
-        <w:rPr>
-          <w:shd w:val="clear" w:color="auto" w:fill="000000" w:themeFill="text1"/>
-          <w:lang w:val="en-US"/>
-        </w:rPr>
-        <w:t>mongorestore</w:t>
-      </w:r>
-      <w:proofErr w:type="spellEnd"/>
-      <w:r>
-        <w:rPr>
-          <w:shd w:val="clear" w:color="auto" w:fill="000000" w:themeFill="text1"/>
-          <w:lang w:val="en-US"/>
-        </w:rPr>
-        <w:t xml:space="preserve"> --</w:t>
-      </w:r>
-      <w:proofErr w:type="spellStart"/>
-      <w:r>
-        <w:rPr>
-          <w:shd w:val="clear" w:color="auto" w:fill="000000" w:themeFill="text1"/>
-          <w:lang w:val="en-US"/>
-        </w:rPr>
-        <w:t>authenticationDatabase</w:t>
-      </w:r>
-      <w:proofErr w:type="spellEnd"/>
-      <w:r>
-        <w:rPr>
-          <w:shd w:val="clear" w:color="auto" w:fill="000000" w:themeFill="text1"/>
-          <w:lang w:val="en-US"/>
-        </w:rPr>
-        <w:t xml:space="preserve"> admin --username root --password 123456 --</w:t>
-      </w:r>
-      <w:proofErr w:type="spellStart"/>
-      <w:r>
-        <w:rPr>
-          <w:shd w:val="clear" w:color="auto" w:fill="000000" w:themeFill="text1"/>
-          <w:lang w:val="en-US"/>
-        </w:rPr>
-        <w:t>db</w:t>
-      </w:r>
-      <w:proofErr w:type="spellEnd"/>
-      <w:r>
-        <w:rPr>
-          <w:shd w:val="clear" w:color="auto" w:fill="000000" w:themeFill="text1"/>
-          <w:lang w:val="en-US"/>
-        </w:rPr>
-        <w:t xml:space="preserve"> </w:t>
-      </w:r>
-      <w:r>
-        <w:rPr>
-          <w:shd w:val="clear" w:color="auto" w:fill="000000" w:themeFill="text1"/>
-          <w:lang w:val="en-US"/>
-        </w:rPr>
-        <w:t>dev202_2</w:t>
-      </w:r>
-      <w:r>
-        <w:rPr>
-          <w:shd w:val="clear" w:color="auto" w:fill="000000" w:themeFill="text1"/>
-          <w:lang w:val="en-US"/>
-        </w:rPr>
-        <w:t>5</w:t>
-      </w:r>
-      <w:r>
-        <w:rPr>
-          <w:shd w:val="clear" w:color="auto" w:fill="000000" w:themeFill="text1"/>
-          <w:lang w:val="en-US"/>
-        </w:rPr>
-        <w:t xml:space="preserve">  --drop </w:t>
-      </w:r>
-      <w:r>
-        <w:rPr>
-          <w:shd w:val="clear" w:color="auto" w:fill="000000" w:themeFill="text1"/>
-          <w:lang w:val="en-US"/>
-        </w:rPr>
-        <w:t>c:\us</w:t>
-      </w:r>
-      <w:r>
-        <w:rPr>
-          <w:shd w:val="clear" w:color="auto" w:fill="000000" w:themeFill="text1"/>
-          <w:lang w:val="en-US"/>
-        </w:rPr>
-        <w:t>e</w:t>
-      </w:r>
-      <w:r>
-        <w:rPr>
-          <w:shd w:val="clear" w:color="auto" w:fill="000000" w:themeFill="text1"/>
-          <w:lang w:val="en-US"/>
-        </w:rPr>
-        <w:t>rs\9571\deskto</w:t>
-      </w:r>
-      <w:r>
-        <w:rPr>
-          <w:shd w:val="clear" w:color="auto" w:fill="000000" w:themeFill="text1"/>
-          <w:lang w:val="en-US"/>
-        </w:rPr>
-        <w:t>p\dev202_25</w:t>
+        <w:t>p\dev20</w:t>
+      </w:r>
+      <w:r>
+        <w:rPr>
+          <w:shd w:val="clear" w:color="auto" w:fill="000000" w:themeFill="text1"/>
+          <w:lang w:val="en-US"/>
+        </w:rPr>
+        <w:t>1</w:t>
+      </w:r>
+      <w:r>
+        <w:rPr>
+          <w:shd w:val="clear" w:color="auto" w:fill="000000" w:themeFill="text1"/>
+          <w:lang w:val="en-US"/>
+        </w:rPr>
+        <w:t>_25</w:t>
       </w:r>
     </w:p>
     <w:sectPr>

</xml_diff>